<commit_message>
prompt PITCH: to BATTER UP:, doc update
</commit_message>
<xml_diff>
--- a/doc/BaseballSimulator.docx
+++ b/doc/BaseballSimulator.docx
@@ -10,7 +10,6 @@
           <w:docPartUnique/>
         </w:docPartObj>
       </w:sdtPr>
-      <w:sdtEndPr/>
       <w:sdtContent>
         <w:p>
           <w:r>
@@ -357,7 +356,6 @@
                                   <w:dataBinding w:prefixMappings="xmlns:ns0='http://purl.org/dc/elements/1.1/' xmlns:ns1='http://schemas.openxmlformats.org/package/2006/metadata/core-properties' " w:xpath="/ns1:coreProperties[1]/ns0:creator[1]" w:storeItemID="{6C3C8BC8-F283-45AE-878A-BAB7291924A1}"/>
                                   <w:text/>
                                 </w:sdtPr>
-                                <w:sdtEndPr/>
                                 <w:sdtContent>
                                   <w:p>
                                     <w:pPr>
@@ -404,7 +402,6 @@
                                     <w:dataBinding w:prefixMappings="xmlns:ns0='http://schemas.microsoft.com/office/2006/coverPageProps' " w:xpath="/ns0:CoverPageProperties[1]/ns0:CompanyEmail[1]" w:storeItemID="{55AF091B-3C7A-41E3-B477-F2FDAA23CFDA}"/>
                                     <w:text/>
                                   </w:sdtPr>
-                                  <w:sdtEndPr/>
                                   <w:sdtContent>
                                     <w:r>
                                       <w:rPr>
@@ -459,7 +456,6 @@
                             <w:dataBinding w:prefixMappings="xmlns:ns0='http://purl.org/dc/elements/1.1/' xmlns:ns1='http://schemas.openxmlformats.org/package/2006/metadata/core-properties' " w:xpath="/ns1:coreProperties[1]/ns0:creator[1]" w:storeItemID="{6C3C8BC8-F283-45AE-878A-BAB7291924A1}"/>
                             <w:text/>
                           </w:sdtPr>
-                          <w:sdtEndPr/>
                           <w:sdtContent>
                             <w:p>
                               <w:pPr>
@@ -506,7 +502,6 @@
                               <w:dataBinding w:prefixMappings="xmlns:ns0='http://schemas.microsoft.com/office/2006/coverPageProps' " w:xpath="/ns0:CoverPageProperties[1]/ns0:CompanyEmail[1]" w:storeItemID="{55AF091B-3C7A-41E3-B477-F2FDAA23CFDA}"/>
                               <w:text/>
                             </w:sdtPr>
-                            <w:sdtEndPr/>
                             <w:sdtContent>
                               <w:r>
                                 <w:rPr>
@@ -615,7 +610,6 @@
                                   <w:dataBinding w:prefixMappings="xmlns:ns0='http://schemas.microsoft.com/office/2006/coverPageProps' " w:xpath="/ns0:CoverPageProperties[1]/ns0:Abstract[1]" w:storeItemID="{55AF091B-3C7A-41E3-B477-F2FDAA23CFDA}"/>
                                   <w:text w:multiLine="1"/>
                                 </w:sdtPr>
-                                <w:sdtEndPr/>
                                 <w:sdtContent>
                                   <w:p>
                                     <w:pPr>
@@ -688,7 +682,6 @@
                             <w:dataBinding w:prefixMappings="xmlns:ns0='http://schemas.microsoft.com/office/2006/coverPageProps' " w:xpath="/ns0:CoverPageProperties[1]/ns0:Abstract[1]" w:storeItemID="{55AF091B-3C7A-41E3-B477-F2FDAA23CFDA}"/>
                             <w:text w:multiLine="1"/>
                           </w:sdtPr>
-                          <w:sdtEndPr/>
                           <w:sdtContent>
                             <w:p>
                               <w:pPr>
@@ -837,7 +830,6 @@
                                   <w:dataBinding w:prefixMappings="xmlns:ns0='http://purl.org/dc/elements/1.1/' xmlns:ns1='http://schemas.openxmlformats.org/package/2006/metadata/core-properties' " w:xpath="/ns1:coreProperties[1]/ns0:subject[1]" w:storeItemID="{6C3C8BC8-F283-45AE-878A-BAB7291924A1}"/>
                                   <w:text/>
                                 </w:sdtPr>
-                                <w:sdtEndPr/>
                                 <w:sdtContent>
                                   <w:p>
                                     <w:pPr>
@@ -940,7 +932,6 @@
                             <w:dataBinding w:prefixMappings="xmlns:ns0='http://purl.org/dc/elements/1.1/' xmlns:ns1='http://schemas.openxmlformats.org/package/2006/metadata/core-properties' " w:xpath="/ns1:coreProperties[1]/ns0:subject[1]" w:storeItemID="{6C3C8BC8-F283-45AE-878A-BAB7291924A1}"/>
                             <w:text/>
                           </w:sdtPr>
-                          <w:sdtEndPr/>
                           <w:sdtContent>
                             <w:p>
                               <w:pPr>
@@ -984,6 +975,7 @@
         <w:pStyle w:val="ListParagraph"/>
       </w:pPr>
       <w:r>
+        <w:lastRenderedPageBreak/>
         <w:t xml:space="preserve">* </w:t>
       </w:r>
       <w:r>
@@ -1387,7 +1379,13 @@
         <w:ind w:left="720"/>
       </w:pPr>
       <w:r>
-        <w:t>Next batter is displayed before prompt with # outs and base scenario and who’s on base.</w:t>
+        <w:t xml:space="preserve">Next batter is displayed before prompt with # outs and base scenario and </w:t>
+      </w:r>
+      <w:r>
+        <w:t>base runners with speed rating</w:t>
+      </w:r>
+      <w:r>
+        <w:t>.</w:t>
       </w:r>
     </w:p>
     <w:p>
@@ -1429,7 +1427,53 @@
         <w:ind w:left="720"/>
       </w:pPr>
       <w:r>
-        <w:t>PITCH:</w:t>
+        <w:t>BATTER UP</w:t>
+      </w:r>
+      <w:r>
+        <w:t>:</w:t>
+      </w:r>
+    </w:p>
+    <w:p>
+      <w:pPr>
+        <w:pStyle w:val="NoSpacing"/>
+        <w:ind w:left="720"/>
+      </w:pPr>
+    </w:p>
+    <w:p>
+      <w:pPr>
+        <w:pStyle w:val="NoSpacing"/>
+        <w:ind w:left="720"/>
+      </w:pPr>
+      <w:r>
+        <w:lastRenderedPageBreak/>
+        <w:t xml:space="preserve">To proceed, defensive team can enter: PICKOFF, INTBB, INFIELDIN, SUBP or &lt;Enter&gt; to pitch to batter.  Then batter can enter STEAL, </w:t>
+      </w:r>
+      <w:r>
+        <w:t xml:space="preserve">DOUBLESTEAL, </w:t>
+      </w:r>
+      <w:r>
+        <w:t xml:space="preserve">SUBB, </w:t>
+      </w:r>
+      <w:r>
+        <w:t xml:space="preserve">DOUBLESWITCH, </w:t>
+      </w:r>
+      <w:r>
+        <w:t xml:space="preserve">SUBR, SACBUNT, </w:t>
+      </w:r>
+      <w:r>
+        <w:t>SUICIDESQUEEZE</w:t>
+      </w:r>
+      <w:r>
+        <w:t xml:space="preserve">, </w:t>
+      </w:r>
+      <w:r>
+        <w:t>SUICIDESQUEEZE</w:t>
+      </w:r>
+      <w:r>
+        <w:t xml:space="preserve">, </w:t>
+      </w:r>
+      <w:r>
+        <w:t>HITRUN or &lt;Enter&gt; to swing away.</w:t>
       </w:r>
     </w:p>
     <w:p>
@@ -1543,10 +1587,7 @@
         <w:t>&lt;base#&gt;</w:t>
       </w:r>
       <w:r>
-        <w:t xml:space="preserve"> - </w:t>
-      </w:r>
-      <w:r>
-        <w:t>attempt a pickoff at base provided (</w:t>
+        <w:t xml:space="preserve"> - attempt a pickoff at base provided (</w:t>
       </w:r>
       <w:r>
         <w:t>m</w:t>
@@ -2388,6 +2429,7 @@
         <w:ind w:left="720"/>
       </w:pPr>
       <w:r>
+        <w:lastRenderedPageBreak/>
         <w:t>Ex:</w:t>
       </w:r>
     </w:p>
@@ -2958,6 +3000,7 @@
           <w:sz w:val="18"/>
           <w:szCs w:val="18"/>
         </w:rPr>
+        <w:lastRenderedPageBreak/>
         <w:t>1910 PHA</w:t>
       </w:r>
     </w:p>
@@ -3451,6 +3494,7 @@
           <w:sz w:val="22"/>
           <w:szCs w:val="22"/>
         </w:rPr>
+        <w:lastRenderedPageBreak/>
         <w:t>All game results with starting pitchers</w:t>
       </w:r>
     </w:p>

</xml_diff>